<commit_message>
Oviatt removed from templates
</commit_message>
<xml_diff>
--- a/csun-syllabus-template-online_hybrid.docx
+++ b/csun-syllabus-template-online_hybrid.docx
@@ -900,10 +900,14 @@
         <w:tblLook w:firstRow="1" w:lastRow="0" w:firstColumn="0" w:lastColumn="0" w:noHBand="0" w:noVBand="0" w:val="0020"/>
       </w:tblPr>
       <w:tblGrid>
-        <w:gridCol w:w="1980"/>
-        <w:gridCol w:w="1980"/>
-        <w:gridCol w:w="1980"/>
-        <w:gridCol w:w="1980"/>
+        <w:gridCol w:w="990"/>
+        <w:gridCol w:w="990"/>
+        <w:gridCol w:w="990"/>
+        <w:gridCol w:w="990"/>
+        <w:gridCol w:w="990"/>
+        <w:gridCol w:w="990"/>
+        <w:gridCol w:w="990"/>
+        <w:gridCol w:w="990"/>
       </w:tblGrid>
       <w:tr>
         <w:trPr>
@@ -914,6 +918,7 @@
           <w:p>
             <w:pPr>
               <w:pStyle w:val="Compact"/>
+              <w:jc w:val="left"/>
             </w:pPr>
             <w:r>
               <w:t xml:space="preserve">Grade</w:t>
@@ -925,9 +930,10 @@
           <w:p>
             <w:pPr>
               <w:pStyle w:val="Compact"/>
+              <w:jc w:val="left"/>
             </w:pPr>
             <w:r>
-              <w:t xml:space="preserve">Percentage</w:t>
+              <w:t xml:space="preserve">%</w:t>
             </w:r>
           </w:p>
         </w:tc>
@@ -936,6 +942,7 @@
           <w:p>
             <w:pPr>
               <w:pStyle w:val="Compact"/>
+              <w:jc w:val="left"/>
             </w:pPr>
             <w:r>
               <w:t xml:space="preserve">Grade</w:t>
@@ -947,9 +954,58 @@
           <w:p>
             <w:pPr>
               <w:pStyle w:val="Compact"/>
+              <w:jc w:val="left"/>
             </w:pPr>
             <w:r>
-              <w:t xml:space="preserve">Percentage</w:t>
+              <w:t xml:space="preserve">%</w:t>
+            </w:r>
+          </w:p>
+        </w:tc>
+        <w:tc>
+          <w:tcPr/>
+          <w:p>
+            <w:pPr>
+              <w:pStyle w:val="Compact"/>
+              <w:jc w:val="left"/>
+            </w:pPr>
+            <w:r>
+              <w:t xml:space="preserve">Grade</w:t>
+            </w:r>
+          </w:p>
+        </w:tc>
+        <w:tc>
+          <w:tcPr/>
+          <w:p>
+            <w:pPr>
+              <w:pStyle w:val="Compact"/>
+              <w:jc w:val="left"/>
+            </w:pPr>
+            <w:r>
+              <w:t xml:space="preserve">%</w:t>
+            </w:r>
+          </w:p>
+        </w:tc>
+        <w:tc>
+          <w:tcPr/>
+          <w:p>
+            <w:pPr>
+              <w:pStyle w:val="Compact"/>
+              <w:jc w:val="left"/>
+            </w:pPr>
+            <w:r>
+              <w:t xml:space="preserve">Grade</w:t>
+            </w:r>
+          </w:p>
+        </w:tc>
+        <w:tc>
+          <w:tcPr/>
+          <w:p>
+            <w:pPr>
+              <w:pStyle w:val="Compact"/>
+              <w:jc w:val="left"/>
+            </w:pPr>
+            <w:r>
+              <w:t xml:space="preserve">%</w:t>
             </w:r>
           </w:p>
         </w:tc>
@@ -960,6 +1016,7 @@
           <w:p>
             <w:pPr>
               <w:pStyle w:val="Compact"/>
+              <w:jc w:val="left"/>
             </w:pPr>
             <w:r>
               <w:t xml:space="preserve">A</w:t>
@@ -971,9 +1028,10 @@
           <w:p>
             <w:pPr>
               <w:pStyle w:val="Compact"/>
+              <w:jc w:val="left"/>
             </w:pPr>
             <w:r>
-              <w:t xml:space="preserve">93-100%</w:t>
+              <w:t xml:space="preserve">93-100</w:t>
             </w:r>
           </w:p>
         </w:tc>
@@ -982,6 +1040,7 @@
           <w:p>
             <w:pPr>
               <w:pStyle w:val="Compact"/>
+              <w:jc w:val="left"/>
             </w:pPr>
             <w:r>
               <w:t xml:space="preserve">A-</w:t>
@@ -993,19 +1052,19 @@
           <w:p>
             <w:pPr>
               <w:pStyle w:val="Compact"/>
+              <w:jc w:val="left"/>
             </w:pPr>
             <w:r>
-              <w:t xml:space="preserve">90-92%</w:t>
+              <w:t xml:space="preserve">90-92</w:t>
             </w:r>
           </w:p>
         </w:tc>
-      </w:tr>
-      <w:tr>
         <w:tc>
           <w:tcPr/>
           <w:p>
             <w:pPr>
               <w:pStyle w:val="Compact"/>
+              <w:jc w:val="left"/>
             </w:pPr>
             <w:r>
               <w:t xml:space="preserve">B+</w:t>
@@ -1017,9 +1076,10 @@
           <w:p>
             <w:pPr>
               <w:pStyle w:val="Compact"/>
+              <w:jc w:val="left"/>
             </w:pPr>
             <w:r>
-              <w:t xml:space="preserve">87-89%</w:t>
+              <w:t xml:space="preserve">87-89</w:t>
             </w:r>
           </w:p>
         </w:tc>
@@ -1028,6 +1088,7 @@
           <w:p>
             <w:pPr>
               <w:pStyle w:val="Compact"/>
+              <w:jc w:val="left"/>
             </w:pPr>
             <w:r>
               <w:t xml:space="preserve">B</w:t>
@@ -1039,9 +1100,10 @@
           <w:p>
             <w:pPr>
               <w:pStyle w:val="Compact"/>
+              <w:jc w:val="left"/>
             </w:pPr>
             <w:r>
-              <w:t xml:space="preserve">83-86%</w:t>
+              <w:t xml:space="preserve">83-86</w:t>
             </w:r>
           </w:p>
         </w:tc>
@@ -1052,6 +1114,7 @@
           <w:p>
             <w:pPr>
               <w:pStyle w:val="Compact"/>
+              <w:jc w:val="left"/>
             </w:pPr>
             <w:r>
               <w:t xml:space="preserve">B-</w:t>
@@ -1063,9 +1126,10 @@
           <w:p>
             <w:pPr>
               <w:pStyle w:val="Compact"/>
+              <w:jc w:val="left"/>
             </w:pPr>
             <w:r>
-              <w:t xml:space="preserve">80-82%</w:t>
+              <w:t xml:space="preserve">80-82</w:t>
             </w:r>
           </w:p>
         </w:tc>
@@ -1074,6 +1138,7 @@
           <w:p>
             <w:pPr>
               <w:pStyle w:val="Compact"/>
+              <w:jc w:val="left"/>
             </w:pPr>
             <w:r>
               <w:t xml:space="preserve">C+</w:t>
@@ -1085,19 +1150,19 @@
           <w:p>
             <w:pPr>
               <w:pStyle w:val="Compact"/>
+              <w:jc w:val="left"/>
             </w:pPr>
             <w:r>
-              <w:t xml:space="preserve">77-79%</w:t>
+              <w:t xml:space="preserve">77-79</w:t>
             </w:r>
           </w:p>
         </w:tc>
-      </w:tr>
-      <w:tr>
         <w:tc>
           <w:tcPr/>
           <w:p>
             <w:pPr>
               <w:pStyle w:val="Compact"/>
+              <w:jc w:val="left"/>
             </w:pPr>
             <w:r>
               <w:t xml:space="preserve">C</w:t>
@@ -1109,9 +1174,10 @@
           <w:p>
             <w:pPr>
               <w:pStyle w:val="Compact"/>
+              <w:jc w:val="left"/>
             </w:pPr>
             <w:r>
-              <w:t xml:space="preserve">73-76%</w:t>
+              <w:t xml:space="preserve">73-76</w:t>
             </w:r>
           </w:p>
         </w:tc>
@@ -1120,6 +1186,7 @@
           <w:p>
             <w:pPr>
               <w:pStyle w:val="Compact"/>
+              <w:jc w:val="left"/>
             </w:pPr>
             <w:r>
               <w:t xml:space="preserve">C-</w:t>
@@ -1131,9 +1198,10 @@
           <w:p>
             <w:pPr>
               <w:pStyle w:val="Compact"/>
+              <w:jc w:val="left"/>
             </w:pPr>
             <w:r>
-              <w:t xml:space="preserve">70-72%</w:t>
+              <w:t xml:space="preserve">70-72</w:t>
             </w:r>
           </w:p>
         </w:tc>
@@ -1144,6 +1212,7 @@
           <w:p>
             <w:pPr>
               <w:pStyle w:val="Compact"/>
+              <w:jc w:val="left"/>
             </w:pPr>
             <w:r>
               <w:t xml:space="preserve">D+</w:t>
@@ -1155,9 +1224,10 @@
           <w:p>
             <w:pPr>
               <w:pStyle w:val="Compact"/>
+              <w:jc w:val="left"/>
             </w:pPr>
             <w:r>
-              <w:t xml:space="preserve">67-69%</w:t>
+              <w:t xml:space="preserve">67-69</w:t>
             </w:r>
           </w:p>
         </w:tc>
@@ -1166,6 +1236,7 @@
           <w:p>
             <w:pPr>
               <w:pStyle w:val="Compact"/>
+              <w:jc w:val="left"/>
             </w:pPr>
             <w:r>
               <w:t xml:space="preserve">D</w:t>
@@ -1177,19 +1248,19 @@
           <w:p>
             <w:pPr>
               <w:pStyle w:val="Compact"/>
+              <w:jc w:val="left"/>
             </w:pPr>
             <w:r>
-              <w:t xml:space="preserve">63-66%</w:t>
+              <w:t xml:space="preserve">63-66</w:t>
             </w:r>
           </w:p>
         </w:tc>
-      </w:tr>
-      <w:tr>
         <w:tc>
           <w:tcPr/>
           <w:p>
             <w:pPr>
               <w:pStyle w:val="Compact"/>
+              <w:jc w:val="left"/>
             </w:pPr>
             <w:r>
               <w:t xml:space="preserve">D-</w:t>
@@ -1201,9 +1272,10 @@
           <w:p>
             <w:pPr>
               <w:pStyle w:val="Compact"/>
+              <w:jc w:val="left"/>
             </w:pPr>
             <w:r>
-              <w:t xml:space="preserve">60-62%</w:t>
+              <w:t xml:space="preserve">60-62</w:t>
             </w:r>
           </w:p>
         </w:tc>
@@ -1212,6 +1284,7 @@
           <w:p>
             <w:pPr>
               <w:pStyle w:val="Compact"/>
+              <w:jc w:val="left"/>
             </w:pPr>
             <w:r>
               <w:t xml:space="preserve">F</w:t>
@@ -1223,9 +1296,10 @@
           <w:p>
             <w:pPr>
               <w:pStyle w:val="Compact"/>
+              <w:jc w:val="left"/>
             </w:pPr>
             <w:r>
-              <w:t xml:space="preserve">Below 60%</w:t>
+              <w:t xml:space="preserve">&lt;60</w:t>
             </w:r>
           </w:p>
         </w:tc>
@@ -1603,7 +1677,7 @@
         </w:numPr>
       </w:pPr>
       <w:r>
-        <w:t xml:space="preserve">Location: Oviatt Library, 3rd Floor</w:t>
+        <w:t xml:space="preserve">Location: University Library, 3rd Floor</w:t>
       </w:r>
     </w:p>
     <w:p>

</xml_diff>